<commit_message>
added answers for 1.1a -d
</commit_message>
<xml_diff>
--- a/assignment2/assignment2.docx
+++ b/assignment2/assignment2.docx
@@ -230,14 +230,12 @@
                 <w:lang w:val="en-US"/>
               </w:rPr>
             </w:pPr>
-            <w:proofErr w:type="spellStart"/>
             <w:r>
               <w:rPr>
                 <w:lang w:val="en-US"/>
               </w:rPr>
               <w:t>Guggi</w:t>
             </w:r>
-            <w:proofErr w:type="spellEnd"/>
           </w:p>
         </w:tc>
         <w:tc>
@@ -289,14 +287,12 @@
                 <w:lang w:val="en-US"/>
               </w:rPr>
             </w:pPr>
-            <w:proofErr w:type="spellStart"/>
             <w:r>
               <w:rPr>
                 <w:lang w:val="en-US"/>
               </w:rPr>
               <w:t>Perkonigg</w:t>
             </w:r>
-            <w:proofErr w:type="spellEnd"/>
           </w:p>
         </w:tc>
         <w:tc>
@@ -561,39 +557,53 @@
           <w:sz w:val="24"/>
           <w:szCs w:val="24"/>
         </w:rPr>
-        <w:t xml:space="preserve">As you can see in the plot with 2 hidden neurons that </w:t>
-      </w:r>
-      <w:proofErr w:type="spellStart"/>
-      <w:r>
-        <w:rPr>
-          <w:rFonts w:ascii="MS Mincho" w:eastAsia="MS Mincho" w:hAnsi="MS Mincho" w:cs="MS Mincho"/>
-          <w:color w:val="000000"/>
-          <w:sz w:val="24"/>
-          <w:szCs w:val="24"/>
-        </w:rPr>
-        <w:t>underfitting</w:t>
-      </w:r>
-      <w:proofErr w:type="spellEnd"/>
-      <w:r>
-        <w:rPr>
-          <w:rFonts w:ascii="MS Mincho" w:eastAsia="MS Mincho" w:hAnsi="MS Mincho" w:cs="MS Mincho"/>
-          <w:color w:val="000000"/>
-          <w:sz w:val="24"/>
-          <w:szCs w:val="24"/>
-        </w:rPr>
-        <w:t xml:space="preserve"> is an existing problem in neural networks. The training set is fitted with a too </w:t>
-      </w:r>
-      <w:proofErr w:type="spellStart"/>
-      <w:r>
-        <w:rPr>
-          <w:rFonts w:ascii="MS Mincho" w:eastAsia="MS Mincho" w:hAnsi="MS Mincho" w:cs="MS Mincho"/>
-          <w:color w:val="000000"/>
-          <w:sz w:val="24"/>
-          <w:szCs w:val="24"/>
-        </w:rPr>
-        <w:t>uncomplex</w:t>
-      </w:r>
-      <w:proofErr w:type="spellEnd"/>
+        <w:t>As you can see in the plot with 2 hidden neurons that under</w:t>
+      </w:r>
+      <w:r>
+        <w:rPr>
+          <w:rFonts w:ascii="MS Mincho" w:eastAsia="MS Mincho" w:hAnsi="MS Mincho" w:cs="MS Mincho"/>
+          <w:color w:val="000000"/>
+          <w:sz w:val="24"/>
+          <w:szCs w:val="24"/>
+        </w:rPr>
+        <w:t xml:space="preserve"> </w:t>
+      </w:r>
+      <w:r>
+        <w:rPr>
+          <w:rFonts w:ascii="MS Mincho" w:eastAsia="MS Mincho" w:hAnsi="MS Mincho" w:cs="MS Mincho"/>
+          <w:color w:val="000000"/>
+          <w:sz w:val="24"/>
+          <w:szCs w:val="24"/>
+        </w:rPr>
+        <w:t xml:space="preserve">fitting is an existing problem in neural networks. The training set is fitted with a too </w:t>
+      </w:r>
+      <w:r>
+        <w:rPr>
+          <w:rFonts w:ascii="MS Mincho" w:eastAsia="MS Mincho" w:hAnsi="MS Mincho" w:cs="MS Mincho"/>
+          <w:color w:val="000000"/>
+          <w:sz w:val="24"/>
+          <w:szCs w:val="24"/>
+        </w:rPr>
+        <w:t>“u</w:t>
+      </w:r>
+      <w:r>
+        <w:rPr>
+          <w:rFonts w:ascii="MS Mincho" w:eastAsia="MS Mincho" w:hAnsi="MS Mincho" w:cs="MS Mincho"/>
+          <w:color w:val="000000"/>
+          <w:sz w:val="24"/>
+          <w:szCs w:val="24"/>
+        </w:rPr>
+        <w:t>ncomplex</w:t>
+      </w:r>
+      <w:r>
+        <w:rPr>
+          <w:rFonts w:ascii="MS Mincho" w:eastAsia="MS Mincho" w:hAnsi="MS Mincho" w:cs="MS Mincho"/>
+          <w:color w:val="000000"/>
+          <w:sz w:val="24"/>
+          <w:szCs w:val="24"/>
+        </w:rPr>
+        <w:t>”</w:t>
+      </w:r>
       <w:r>
         <w:rPr>
           <w:rFonts w:ascii="MS Mincho" w:eastAsia="MS Mincho" w:hAnsi="MS Mincho" w:cs="MS Mincho"/>
@@ -935,29 +945,7 @@
           <w:sz w:val="24"/>
           <w:szCs w:val="24"/>
         </w:rPr>
-        <w:t xml:space="preserve">Here </w:t>
-      </w:r>
-      <w:proofErr w:type="gramStart"/>
-      <w:r>
-        <w:rPr>
-          <w:rFonts w:ascii="MS Mincho" w:eastAsia="MS Mincho" w:hAnsi="MS Mincho" w:cs="MS Mincho"/>
-          <w:b/>
-          <w:color w:val="000000"/>
-          <w:sz w:val="24"/>
-          <w:szCs w:val="24"/>
-        </w:rPr>
-        <w:t>are</w:t>
-      </w:r>
-      <w:proofErr w:type="gramEnd"/>
-      <w:r>
-        <w:rPr>
-          <w:rFonts w:ascii="MS Mincho" w:eastAsia="MS Mincho" w:hAnsi="MS Mincho" w:cs="MS Mincho"/>
-          <w:b/>
-          <w:color w:val="000000"/>
-          <w:sz w:val="24"/>
-          <w:szCs w:val="24"/>
-        </w:rPr>
-        <w:t xml:space="preserve"> the minimum, maximum, mean and standard deviation of the mean square error we obtained on the training set </w:t>
+        <w:t xml:space="preserve">Here are the minimum, maximum, mean and standard deviation of the mean square error we obtained on the training set </w:t>
       </w:r>
       <w:r>
         <w:rPr>
@@ -981,43 +969,23 @@
       </w:r>
     </w:p>
     <w:p>
-      <w:proofErr w:type="spellStart"/>
-      <w:r>
-        <w:t>min_train</w:t>
-      </w:r>
-      <w:proofErr w:type="spellEnd"/>
-      <w:r>
-        <w:t>: 0.0517864946589</w:t>
-      </w:r>
-    </w:p>
-    <w:p>
-      <w:proofErr w:type="spellStart"/>
-      <w:r>
-        <w:t>max_train</w:t>
-      </w:r>
-      <w:proofErr w:type="spellEnd"/>
-      <w:r>
-        <w:t>: 0.102915924071</w:t>
-      </w:r>
-    </w:p>
-    <w:p>
-      <w:proofErr w:type="spellStart"/>
-      <w:r>
-        <w:t>mean_train</w:t>
-      </w:r>
-      <w:proofErr w:type="spellEnd"/>
-      <w:r>
-        <w:t>: 0.0714639291011</w:t>
-      </w:r>
-    </w:p>
-    <w:p>
-      <w:proofErr w:type="spellStart"/>
-      <w:r>
-        <w:t>std_train</w:t>
-      </w:r>
-      <w:proofErr w:type="spellEnd"/>
-      <w:r>
-        <w:t>: 0.0183697649393</w:t>
+      <w:r>
+        <w:t>min_train: 0.0517864946589</w:t>
+      </w:r>
+    </w:p>
+    <w:p>
+      <w:r>
+        <w:t>max_train: 0.102915924071</w:t>
+      </w:r>
+    </w:p>
+    <w:p>
+      <w:r>
+        <w:t>mean_train: 0.0714639291011</w:t>
+      </w:r>
+    </w:p>
+    <w:p>
+      <w:r>
+        <w:t>std_train: 0.0183697649393</w:t>
       </w:r>
     </w:p>
     <w:p>
@@ -1047,20 +1015,8 @@
           <w:sz w:val="24"/>
           <w:szCs w:val="24"/>
         </w:rPr>
-        <w:t xml:space="preserve">Is the min MSE obtained for the same seed on the training and on the testing </w:t>
-      </w:r>
-      <w:proofErr w:type="gramStart"/>
-      <w:r>
-        <w:rPr>
-          <w:rFonts w:ascii="MS Mincho" w:eastAsia="MS Mincho" w:hAnsi="MS Mincho" w:cs="MS Mincho"/>
-          <w:b/>
-          <w:color w:val="000000"/>
-          <w:sz w:val="24"/>
-          <w:szCs w:val="24"/>
-        </w:rPr>
-        <w:t>set ?</w:t>
-      </w:r>
-      <w:proofErr w:type="gramEnd"/>
+        <w:t>Is the min MSE obtained for the same seed on the training and on the testing set ?</w:t>
+      </w:r>
     </w:p>
     <w:p>
       <w:pPr>
@@ -1117,29 +1073,7 @@
           <w:sz w:val="24"/>
           <w:szCs w:val="24"/>
         </w:rPr>
-        <w:t xml:space="preserve">Explain why you would need a validation set to choose the best </w:t>
-      </w:r>
-      <w:proofErr w:type="gramStart"/>
-      <w:r>
-        <w:rPr>
-          <w:rFonts w:ascii="MS Mincho" w:eastAsia="MS Mincho" w:hAnsi="MS Mincho" w:cs="MS Mincho"/>
-          <w:b/>
-          <w:color w:val="000000"/>
-          <w:sz w:val="24"/>
-          <w:szCs w:val="24"/>
-        </w:rPr>
-        <w:t>seed ?</w:t>
-      </w:r>
-      <w:proofErr w:type="gramEnd"/>
-      <w:r>
-        <w:rPr>
-          <w:rFonts w:ascii="MS Mincho" w:eastAsia="MS Mincho" w:hAnsi="MS Mincho" w:cs="MS Mincho"/>
-          <w:b/>
-          <w:color w:val="000000"/>
-          <w:sz w:val="24"/>
-          <w:szCs w:val="24"/>
-        </w:rPr>
-        <w:t xml:space="preserve">  +        <w:t>Explain why you would need a validation set to choose the best seed ?   </w:t>
       </w:r>
     </w:p>
@@ -1168,27 +1102,7 @@
           <w:sz w:val="24"/>
           <w:szCs w:val="24"/>
         </w:rPr>
-        <w:t xml:space="preserve">With the validation </w:t>
-      </w:r>
-      <w:proofErr w:type="gramStart"/>
-      <w:r>
-        <w:rPr>
-          <w:rFonts w:ascii="MS Mincho" w:eastAsia="MS Mincho" w:hAnsi="MS Mincho" w:cs="MS Mincho"/>
-          <w:color w:val="000000"/>
-          <w:sz w:val="24"/>
-          <w:szCs w:val="24"/>
-        </w:rPr>
-        <w:t>data</w:t>
-      </w:r>
-      <w:proofErr w:type="gramEnd"/>
-      <w:r>
-        <w:rPr>
-          <w:rFonts w:ascii="MS Mincho" w:eastAsia="MS Mincho" w:hAnsi="MS Mincho" w:cs="MS Mincho"/>
-          <w:color w:val="000000"/>
-          <w:sz w:val="24"/>
-          <w:szCs w:val="24"/>
-        </w:rPr>
-        <w:t xml:space="preserve"> you usually try to find the best performing approach after training the neural network with the training data. In our case this would be the best seed.</w:t>
+        <w:t>With the validation data you usually try to find the best performing approach after training the neural network with the training data. In our case this would be the best seed.</w:t>
       </w:r>
     </w:p>
     <w:p>
@@ -1238,29 +1152,7 @@
           <w:sz w:val="24"/>
           <w:szCs w:val="24"/>
         </w:rPr>
-        <w:t xml:space="preserve">ability of the MSE across seeds is expected. </w:t>
-      </w:r>
-      <w:proofErr w:type="gramStart"/>
-      <w:r>
-        <w:rPr>
-          <w:rFonts w:ascii="MS Mincho" w:eastAsia="MS Mincho" w:hAnsi="MS Mincho" w:cs="MS Mincho"/>
-          <w:b/>
-          <w:color w:val="000000"/>
-          <w:sz w:val="24"/>
-          <w:szCs w:val="24"/>
-        </w:rPr>
-        <w:t>Why ?</w:t>
-      </w:r>
-      <w:proofErr w:type="gramEnd"/>
-      <w:r>
-        <w:rPr>
-          <w:rFonts w:ascii="MS Mincho" w:eastAsia="MS Mincho" w:hAnsi="MS Mincho" w:cs="MS Mincho"/>
-          <w:b/>
-          <w:color w:val="000000"/>
-          <w:sz w:val="24"/>
-          <w:szCs w:val="24"/>
-        </w:rPr>
-        <w:t xml:space="preserve">  +        <w:t>ability of the MSE across seeds is expected. Why ?   </w:t>
       </w:r>
     </w:p>
@@ -1289,7 +1181,133 @@
           <w:sz w:val="24"/>
           <w:szCs w:val="24"/>
         </w:rPr>
-        <w:t>?</w:t>
+        <w:t xml:space="preserve">The seed sets the </w:t>
+      </w:r>
+      <w:r>
+        <w:rPr>
+          <w:rFonts w:ascii="MS Mincho" w:eastAsia="MS Mincho" w:hAnsi="MS Mincho" w:cs="MS Mincho"/>
+          <w:color w:val="000000"/>
+          <w:sz w:val="24"/>
+          <w:szCs w:val="24"/>
+        </w:rPr>
+        <w:t>initial</w:t>
+      </w:r>
+      <w:r>
+        <w:rPr>
+          <w:rFonts w:ascii="MS Mincho" w:eastAsia="MS Mincho" w:hAnsi="MS Mincho" w:cs="MS Mincho"/>
+          <w:color w:val="000000"/>
+          <w:sz w:val="24"/>
+          <w:szCs w:val="24"/>
+        </w:rPr>
+        <w:t xml:space="preserve"> weight values of the neural netw</w:t>
+      </w:r>
+      <w:r>
+        <w:rPr>
+          <w:rFonts w:ascii="MS Mincho" w:eastAsia="MS Mincho" w:hAnsi="MS Mincho" w:cs="MS Mincho"/>
+          <w:color w:val="000000"/>
+          <w:sz w:val="24"/>
+          <w:szCs w:val="24"/>
+        </w:rPr>
+        <w:t>ork. Alth</w:t>
+      </w:r>
+      <w:r>
+        <w:rPr>
+          <w:rFonts w:ascii="MS Mincho" w:eastAsia="MS Mincho" w:hAnsi="MS Mincho" w:cs="MS Mincho"/>
+          <w:color w:val="000000"/>
+          <w:sz w:val="24"/>
+          <w:szCs w:val="24"/>
+        </w:rPr>
+        <w:t xml:space="preserve">ough the algorithm </w:t>
+      </w:r>
+      <w:r>
+        <w:rPr>
+          <w:rFonts w:ascii="MS Mincho" w:eastAsia="MS Mincho" w:hAnsi="MS Mincho" w:cs="MS Mincho"/>
+          <w:color w:val="000000"/>
+          <w:sz w:val="24"/>
+          <w:szCs w:val="24"/>
+        </w:rPr>
+        <w:t xml:space="preserve">converges and there is </w:t>
+      </w:r>
+      <w:r>
+        <w:rPr>
+          <w:rFonts w:ascii="MS Mincho" w:eastAsia="MS Mincho" w:hAnsi="MS Mincho" w:cs="MS Mincho"/>
+          <w:color w:val="000000"/>
+          <w:sz w:val="24"/>
+          <w:szCs w:val="24"/>
+        </w:rPr>
+        <w:t>almost</w:t>
+      </w:r>
+      <w:r>
+        <w:rPr>
+          <w:rFonts w:ascii="MS Mincho" w:eastAsia="MS Mincho" w:hAnsi="MS Mincho" w:cs="MS Mincho"/>
+          <w:color w:val="000000"/>
+          <w:sz w:val="24"/>
+          <w:szCs w:val="24"/>
+        </w:rPr>
+        <w:t xml:space="preserve"> the same overall result, the individual weights may differ from each other, because the weights ar</w:t>
+      </w:r>
+      <w:r>
+        <w:rPr>
+          <w:rFonts w:ascii="MS Mincho" w:eastAsia="MS Mincho" w:hAnsi="MS Mincho" w:cs="MS Mincho"/>
+          <w:color w:val="000000"/>
+          <w:sz w:val="24"/>
+          <w:szCs w:val="24"/>
+        </w:rPr>
+        <w:t xml:space="preserve">e updated </w:t>
+      </w:r>
+      <w:r>
+        <w:rPr>
+          <w:rFonts w:ascii="MS Mincho" w:eastAsia="MS Mincho" w:hAnsi="MS Mincho" w:cs="MS Mincho"/>
+          <w:color w:val="000000"/>
+          <w:sz w:val="24"/>
+          <w:szCs w:val="24"/>
+        </w:rPr>
+        <w:t>according</w:t>
+      </w:r>
+      <w:r>
+        <w:rPr>
+          <w:rFonts w:ascii="MS Mincho" w:eastAsia="MS Mincho" w:hAnsi="MS Mincho" w:cs="MS Mincho"/>
+          <w:color w:val="000000"/>
+          <w:sz w:val="24"/>
+          <w:szCs w:val="24"/>
+        </w:rPr>
+        <w:t xml:space="preserve"> to </w:t>
+      </w:r>
+      <w:r>
+        <w:rPr>
+          <w:rFonts w:ascii="MS Mincho" w:eastAsia="MS Mincho" w:hAnsi="MS Mincho" w:cs="MS Mincho"/>
+          <w:color w:val="000000"/>
+          <w:sz w:val="24"/>
+          <w:szCs w:val="24"/>
+        </w:rPr>
+        <w:t>their</w:t>
+      </w:r>
+      <w:r>
+        <w:rPr>
+          <w:rFonts w:ascii="MS Mincho" w:eastAsia="MS Mincho" w:hAnsi="MS Mincho" w:cs="MS Mincho"/>
+          <w:color w:val="000000"/>
+          <w:sz w:val="24"/>
+          <w:szCs w:val="24"/>
+        </w:rPr>
+        <w:t xml:space="preserve"> value</w:t>
+      </w:r>
+      <w:r>
+        <w:rPr>
+          <w:rFonts w:ascii="MS Mincho" w:eastAsia="MS Mincho" w:hAnsi="MS Mincho" w:cs="MS Mincho"/>
+          <w:color w:val="000000"/>
+          <w:sz w:val="24"/>
+          <w:szCs w:val="24"/>
+        </w:rPr>
+        <w:t>s.</w:t>
+      </w:r>
+      <w:r>
+        <w:rPr>
+          <w:rFonts w:ascii="MS Mincho" w:eastAsia="MS Mincho" w:hAnsi="MS Mincho" w:cs="MS Mincho"/>
+          <w:color w:val="000000"/>
+          <w:sz w:val="24"/>
+          <w:szCs w:val="24"/>
+        </w:rPr>
+        <w:t xml:space="preserve"> This gives us a variability of the MSE for different seeds.</w:t>
       </w:r>
     </w:p>
     <w:p>
@@ -1319,29 +1337,7 @@
           <w:sz w:val="24"/>
           <w:szCs w:val="24"/>
         </w:rPr>
-        <w:t>What is the source of randomness introduced by Stochastic Gradient Descent (SGD</w:t>
-      </w:r>
-      <w:proofErr w:type="gramStart"/>
-      <w:r>
-        <w:rPr>
-          <w:rFonts w:ascii="MS Mincho" w:eastAsia="MS Mincho" w:hAnsi="MS Mincho" w:cs="MS Mincho"/>
-          <w:b/>
-          <w:color w:val="000000"/>
-          <w:sz w:val="24"/>
-          <w:szCs w:val="24"/>
-        </w:rPr>
-        <w:t>) ?</w:t>
-      </w:r>
-      <w:proofErr w:type="gramEnd"/>
-      <w:r>
-        <w:rPr>
-          <w:rFonts w:ascii="MS Mincho" w:eastAsia="MS Mincho" w:hAnsi="MS Mincho" w:cs="MS Mincho"/>
-          <w:b/>
-          <w:color w:val="000000"/>
-          <w:sz w:val="24"/>
-          <w:szCs w:val="24"/>
-        </w:rPr>
-        <w:t xml:space="preserve"> </w:t>
+        <w:t xml:space="preserve">What is the source of randomness introduced by Stochastic Gradient Descent (SGD) ? </w:t>
       </w:r>
     </w:p>
     <w:p>
@@ -1417,29 +1413,7 @@
           <w:sz w:val="24"/>
           <w:szCs w:val="24"/>
         </w:rPr>
-        <w:t xml:space="preserve">What source of randomness will persist if SGD is replaced by standard Gradient </w:t>
-      </w:r>
-      <w:proofErr w:type="gramStart"/>
-      <w:r>
-        <w:rPr>
-          <w:rFonts w:ascii="MS Mincho" w:eastAsia="MS Mincho" w:hAnsi="MS Mincho" w:cs="MS Mincho"/>
-          <w:b/>
-          <w:color w:val="000000"/>
-          <w:sz w:val="24"/>
-          <w:szCs w:val="24"/>
-        </w:rPr>
-        <w:t>Descent ?</w:t>
-      </w:r>
-      <w:proofErr w:type="gramEnd"/>
-      <w:r>
-        <w:rPr>
-          <w:rFonts w:ascii="MS Mincho" w:eastAsia="MS Mincho" w:hAnsi="MS Mincho" w:cs="MS Mincho"/>
-          <w:b/>
-          <w:color w:val="000000"/>
-          <w:sz w:val="24"/>
-          <w:szCs w:val="24"/>
-        </w:rPr>
-        <w:t xml:space="preserve">  +        <w:t>What source of randomness will persist if SGD is replaced by standard Gradient Descent ?   </w:t>
       </w:r>
     </w:p>
@@ -1456,21 +1430,19 @@
         <w:spacing w:after="240" w:line="300" w:lineRule="atLeast"/>
         <w:rPr>
           <w:rFonts w:ascii="MS Mincho" w:eastAsia="MS Mincho" w:hAnsi="MS Mincho" w:cs="MS Mincho"/>
-          <w:b/>
-          <w:color w:val="000000"/>
-          <w:sz w:val="24"/>
-          <w:szCs w:val="24"/>
-        </w:rPr>
-      </w:pPr>
-      <w:r>
-        <w:rPr>
-          <w:rFonts w:ascii="MS Mincho" w:eastAsia="MS Mincho" w:hAnsi="MS Mincho" w:cs="MS Mincho"/>
-          <w:b/>
-          <w:color w:val="000000"/>
-          <w:sz w:val="24"/>
-          <w:szCs w:val="24"/>
-        </w:rPr>
-        <w:t>?</w:t>
+          <w:color w:val="000000"/>
+          <w:sz w:val="24"/>
+          <w:szCs w:val="24"/>
+        </w:rPr>
+      </w:pPr>
+      <w:r>
+        <w:rPr>
+          <w:rFonts w:ascii="MS Mincho" w:eastAsia="MS Mincho" w:hAnsi="MS Mincho" w:cs="MS Mincho"/>
+          <w:color w:val="000000"/>
+          <w:sz w:val="24"/>
+          <w:szCs w:val="24"/>
+        </w:rPr>
+        <w:t>The way how the weights are initialized.</w:t>
       </w:r>
     </w:p>
     <w:p>
@@ -1556,42 +1528,18 @@
           <w:sz w:val="24"/>
           <w:szCs w:val="24"/>
         </w:rPr>
-        <w:t xml:space="preserve">What is the best value of </w:t>
-      </w:r>
-      <w:proofErr w:type="spellStart"/>
-      <w:r>
-        <w:rPr>
-          <w:rFonts w:ascii="MS Mincho" w:eastAsia="MS Mincho" w:hAnsi="MS Mincho" w:cs="MS Mincho"/>
-          <w:b/>
-          <w:color w:val="000000"/>
-          <w:sz w:val="24"/>
-          <w:szCs w:val="24"/>
-        </w:rPr>
-        <w:t>n_h</w:t>
-      </w:r>
-      <w:proofErr w:type="spellEnd"/>
-      <w:r>
-        <w:rPr>
-          <w:rFonts w:ascii="MS Mincho" w:eastAsia="MS Mincho" w:hAnsi="MS Mincho" w:cs="MS Mincho"/>
-          <w:b/>
-          <w:color w:val="000000"/>
-          <w:sz w:val="24"/>
-          <w:szCs w:val="24"/>
-        </w:rPr>
-        <w:t xml:space="preserve"> independently of the choice of the random </w:t>
-      </w:r>
-      <w:proofErr w:type="gramStart"/>
-      <w:r>
-        <w:rPr>
-          <w:rFonts w:ascii="MS Mincho" w:eastAsia="MS Mincho" w:hAnsi="MS Mincho" w:cs="MS Mincho"/>
-          <w:b/>
-          <w:color w:val="000000"/>
-          <w:sz w:val="24"/>
-          <w:szCs w:val="24"/>
-        </w:rPr>
-        <w:t>seed ?</w:t>
-      </w:r>
-      <w:proofErr w:type="gramEnd"/>
+        <w:t>What is the best value of n_h</w:t>
+      </w:r>
+      <w:r>
+        <w:rPr>
+          <w:rFonts w:ascii="MS Mincho" w:eastAsia="MS Mincho" w:hAnsi="MS Mincho" w:cs="MS Mincho"/>
+          <w:b/>
+          <w:color w:val="000000"/>
+          <w:sz w:val="24"/>
+          <w:szCs w:val="24"/>
+        </w:rPr>
+        <w:t xml:space="preserve"> independently of the choice of the random seed ?</w:t>
+      </w:r>
     </w:p>
     <w:p>
       <w:pPr>
@@ -1863,27 +1811,7 @@
           <w:sz w:val="26"/>
           <w:szCs w:val="26"/>
         </w:rPr>
-        <w:t>solver: “</w:t>
-      </w:r>
-      <w:proofErr w:type="spellStart"/>
-      <w:r>
-        <w:rPr>
-          <w:rFonts w:ascii="Times" w:hAnsi="Times" w:cs="Times"/>
-          <w:color w:val="000000"/>
-          <w:sz w:val="26"/>
-          <w:szCs w:val="26"/>
-        </w:rPr>
-        <w:t>lbfgs</w:t>
-      </w:r>
-      <w:proofErr w:type="spellEnd"/>
-      <w:r>
-        <w:rPr>
-          <w:rFonts w:ascii="Times" w:hAnsi="Times" w:cs="Times"/>
-          <w:color w:val="000000"/>
-          <w:sz w:val="26"/>
-          <w:szCs w:val="26"/>
-        </w:rPr>
-        <w:t>”</w:t>
+        <w:t>solver: “lbfgs”</w:t>
       </w:r>
     </w:p>
     <w:p>
@@ -1983,7 +1911,6 @@
         </w:rPr>
         <w:t>solver: “</w:t>
       </w:r>
-      <w:proofErr w:type="spellStart"/>
       <w:r>
         <w:rPr>
           <w:rFonts w:ascii="Times" w:hAnsi="Times" w:cs="Times"/>
@@ -1993,7 +1920,6 @@
         </w:rPr>
         <w:t>sgd</w:t>
       </w:r>
-      <w:proofErr w:type="spellEnd"/>
       <w:r>
         <w:rPr>
           <w:rFonts w:ascii="Times" w:hAnsi="Times" w:cs="Times"/>
@@ -2116,7 +2042,6 @@
         <w:lastRenderedPageBreak/>
         <w:t>solver: “</w:t>
       </w:r>
-      <w:proofErr w:type="spellStart"/>
       <w:r>
         <w:rPr>
           <w:rFonts w:ascii="Times" w:hAnsi="Times" w:cs="Times"/>
@@ -2126,7 +2051,6 @@
         </w:rPr>
         <w:t>adam</w:t>
       </w:r>
-      <w:proofErr w:type="spellEnd"/>
       <w:r>
         <w:rPr>
           <w:rFonts w:ascii="Times" w:hAnsi="Times" w:cs="Times"/>
@@ -2252,20 +2176,8 @@
           <w:sz w:val="24"/>
           <w:szCs w:val="24"/>
         </w:rPr>
-        <w:t xml:space="preserve">Is the risk of overfitting increasing or decreasing with the number of hidden </w:t>
-      </w:r>
-      <w:proofErr w:type="gramStart"/>
-      <w:r>
-        <w:rPr>
-          <w:rFonts w:ascii="MS Mincho" w:eastAsia="MS Mincho" w:hAnsi="MS Mincho" w:cs="MS Mincho"/>
-          <w:b/>
-          <w:color w:val="000000"/>
-          <w:sz w:val="24"/>
-          <w:szCs w:val="24"/>
-        </w:rPr>
-        <w:t>neurons ?</w:t>
-      </w:r>
-      <w:proofErr w:type="gramEnd"/>
+        <w:t>Is the risk of overfitting increasing or decreasing with the number of hidden neurons ?</w:t>
+      </w:r>
     </w:p>
     <w:p>
       <w:pPr>
@@ -2292,7 +2204,7 @@
           <w:sz w:val="24"/>
           <w:szCs w:val="24"/>
         </w:rPr>
-        <w:t>?</w:t>
+        <w:t>Increasing.</w:t>
       </w:r>
     </w:p>
     <w:p>
@@ -2334,93 +2246,15 @@
           <w:szCs w:val="24"/>
         </w:rPr>
       </w:pPr>
-      <w:proofErr w:type="spellStart"/>
-      <w:r>
-        <w:rPr>
-          <w:rFonts w:ascii="MS Mincho" w:eastAsia="MS Mincho" w:hAnsi="MS Mincho" w:cs="MS Mincho"/>
-          <w:b/>
-          <w:color w:val="000000"/>
-          <w:sz w:val="24"/>
-          <w:szCs w:val="24"/>
-        </w:rPr>
-        <w:t>adam</w:t>
-      </w:r>
-      <w:proofErr w:type="spellEnd"/>
-      <w:r>
-        <w:rPr>
-          <w:rFonts w:ascii="MS Mincho" w:eastAsia="MS Mincho" w:hAnsi="MS Mincho" w:cs="MS Mincho"/>
-          <w:b/>
-          <w:color w:val="000000"/>
-          <w:sz w:val="24"/>
-          <w:szCs w:val="24"/>
-        </w:rPr>
-        <w:t>’ is a variant of ‘</w:t>
-      </w:r>
-      <w:proofErr w:type="spellStart"/>
-      <w:r>
-        <w:rPr>
-          <w:rFonts w:ascii="MS Mincho" w:eastAsia="MS Mincho" w:hAnsi="MS Mincho" w:cs="MS Mincho"/>
-          <w:b/>
-          <w:color w:val="000000"/>
-          <w:sz w:val="24"/>
-          <w:szCs w:val="24"/>
-        </w:rPr>
-        <w:t>sgd</w:t>
-      </w:r>
-      <w:proofErr w:type="spellEnd"/>
-      <w:r>
-        <w:rPr>
-          <w:rFonts w:ascii="MS Mincho" w:eastAsia="MS Mincho" w:hAnsi="MS Mincho" w:cs="MS Mincho"/>
-          <w:b/>
-          <w:color w:val="000000"/>
-          <w:sz w:val="24"/>
-          <w:szCs w:val="24"/>
-        </w:rPr>
-        <w:t>’ and both are first order methods (the parameter updates are based on the gradient only), whereas ‘</w:t>
-      </w:r>
-      <w:proofErr w:type="spellStart"/>
-      <w:r>
-        <w:rPr>
-          <w:rFonts w:ascii="MS Mincho" w:eastAsia="MS Mincho" w:hAnsi="MS Mincho" w:cs="MS Mincho"/>
-          <w:b/>
-          <w:color w:val="000000"/>
-          <w:sz w:val="24"/>
-          <w:szCs w:val="24"/>
-        </w:rPr>
-        <w:t>lbfgs</w:t>
-      </w:r>
-      <w:proofErr w:type="spellEnd"/>
-      <w:r>
-        <w:rPr>
-          <w:rFonts w:ascii="MS Mincho" w:eastAsia="MS Mincho" w:hAnsi="MS Mincho" w:cs="MS Mincho"/>
-          <w:b/>
-          <w:color w:val="000000"/>
-          <w:sz w:val="24"/>
-          <w:szCs w:val="24"/>
-        </w:rPr>
-        <w:t xml:space="preserve">’ is a second order method (the updates are also based on the Hessian). Which methods seem to perform best in this </w:t>
-      </w:r>
-      <w:proofErr w:type="gramStart"/>
-      <w:r>
-        <w:rPr>
-          <w:rFonts w:ascii="MS Mincho" w:eastAsia="MS Mincho" w:hAnsi="MS Mincho" w:cs="MS Mincho"/>
-          <w:b/>
-          <w:color w:val="000000"/>
-          <w:sz w:val="24"/>
-          <w:szCs w:val="24"/>
-        </w:rPr>
-        <w:t>problem ?</w:t>
-      </w:r>
-      <w:proofErr w:type="gramEnd"/>
-      <w:r>
-        <w:rPr>
-          <w:rFonts w:ascii="MS Mincho" w:eastAsia="MS Mincho" w:hAnsi="MS Mincho" w:cs="MS Mincho"/>
-          <w:b/>
-          <w:color w:val="000000"/>
-          <w:sz w:val="24"/>
-          <w:szCs w:val="24"/>
-        </w:rPr>
-        <w:t xml:space="preserve"> </w:t>
+      <w:r>
+        <w:rPr>
+          <w:rFonts w:ascii="MS Mincho" w:eastAsia="MS Mincho" w:hAnsi="MS Mincho" w:cs="MS Mincho"/>
+          <w:b/>
+          <w:color w:val="000000"/>
+          <w:sz w:val="24"/>
+          <w:szCs w:val="24"/>
+        </w:rPr>
+        <w:t xml:space="preserve">adam’ is a variant of ‘sgd’ and both are first order methods (the parameter updates are based on the gradient only), whereas ‘lbfgs’ is a second order method (the updates are also based on the Hessian). Which methods seem to perform best in this problem ? </w:t>
       </w:r>
     </w:p>
     <w:p>
@@ -2448,7 +2282,7 @@
           <w:sz w:val="24"/>
           <w:szCs w:val="24"/>
         </w:rPr>
-        <w:t>?</w:t>
+        <w:t>The first order methods seem to be more stable, but the second order method getting faster to a lower MSE. For this problem, we would say that the “adam” solver fits the requirements the best.</w:t>
       </w:r>
     </w:p>
     <w:p>
@@ -2490,27 +2324,15 @@
         </w:rPr>
         <w:t xml:space="preserve"> </w:t>
       </w:r>
-      <w:proofErr w:type="gramStart"/>
-      <w:r>
-        <w:rPr>
-          <w:rFonts w:ascii="MS Mincho" w:eastAsia="MS Mincho" w:hAnsi="MS Mincho" w:cs="MS Mincho"/>
-          <w:b/>
-          <w:color w:val="000000"/>
-          <w:sz w:val="24"/>
-          <w:szCs w:val="24"/>
-        </w:rPr>
-        <w:t>fitting ?</w:t>
-      </w:r>
-      <w:proofErr w:type="gramEnd"/>
-      <w:r>
-        <w:rPr>
-          <w:rFonts w:ascii="MS Mincho" w:eastAsia="MS Mincho" w:hAnsi="MS Mincho" w:cs="MS Mincho"/>
-          <w:b/>
-          <w:color w:val="000000"/>
-          <w:sz w:val="24"/>
-          <w:szCs w:val="24"/>
-        </w:rPr>
-        <w:t xml:space="preserve"> </w:t>
+      <w:r>
+        <w:rPr>
+          <w:rFonts w:ascii="MS Mincho" w:eastAsia="MS Mincho" w:hAnsi="MS Mincho" w:cs="MS Mincho"/>
+          <w:b/>
+          <w:color w:val="000000"/>
+          <w:sz w:val="24"/>
+          <w:szCs w:val="24"/>
+        </w:rPr>
+        <w:t xml:space="preserve">fitting ? </w:t>
       </w:r>
     </w:p>
     <w:p>
@@ -2531,18 +2353,16 @@
           <w:szCs w:val="24"/>
         </w:rPr>
       </w:pPr>
-      <w:bookmarkStart w:id="0" w:name="_GoBack"/>
-      <w:r>
-        <w:rPr>
-          <w:rFonts w:ascii="MS Mincho" w:eastAsia="MS Mincho" w:hAnsi="MS Mincho" w:cs="MS Mincho"/>
-          <w:color w:val="000000"/>
-          <w:sz w:val="24"/>
-          <w:szCs w:val="24"/>
-        </w:rPr>
-        <w:t>?</w:t>
-      </w:r>
-    </w:p>
-    <w:bookmarkEnd w:id="0"/>
+      <w:r>
+        <w:rPr>
+          <w:rFonts w:ascii="MS Mincho" w:eastAsia="MS Mincho" w:hAnsi="MS Mincho" w:cs="MS Mincho"/>
+          <w:color w:val="000000"/>
+          <w:sz w:val="24"/>
+          <w:szCs w:val="24"/>
+        </w:rPr>
+        <w:t>Early-stopping.</w:t>
+      </w:r>
+    </w:p>
     <w:p>
       <w:pPr>
         <w:widowControl w:val="0"/>
@@ -2570,7 +2390,18 @@
           <w:sz w:val="24"/>
           <w:szCs w:val="24"/>
         </w:rPr>
-        <w:t>The neural network is rather small as compared to what is used is real-life problems, according to your analysis which solver will</w:t>
+        <w:t xml:space="preserve">The neural network is rather small as compared to what is used is real-life </w:t>
+      </w:r>
+      <w:r>
+        <w:rPr>
+          <w:rFonts w:ascii="MS Mincho" w:eastAsia="MS Mincho" w:hAnsi="MS Mincho" w:cs="MS Mincho"/>
+          <w:b/>
+          <w:color w:val="000000"/>
+          <w:sz w:val="24"/>
+          <w:szCs w:val="24"/>
+        </w:rPr>
+        <w:lastRenderedPageBreak/>
+        <w:t>problems, according to your analysis which solver will</w:t>
       </w:r>
       <w:r>
         <w:rPr>
@@ -2590,20 +2421,8 @@
           <w:sz w:val="24"/>
           <w:szCs w:val="24"/>
         </w:rPr>
-        <w:t xml:space="preserve">be more appropriate when the number of neurons </w:t>
-      </w:r>
-      <w:proofErr w:type="gramStart"/>
-      <w:r>
-        <w:rPr>
-          <w:rFonts w:ascii="MS Mincho" w:eastAsia="MS Mincho" w:hAnsi="MS Mincho" w:cs="MS Mincho"/>
-          <w:b/>
-          <w:color w:val="000000"/>
-          <w:sz w:val="24"/>
-          <w:szCs w:val="24"/>
-        </w:rPr>
-        <w:t>increases ?</w:t>
-      </w:r>
-      <w:proofErr w:type="gramEnd"/>
+        <w:t>be more appropriate when the number of neurons increases ?</w:t>
+      </w:r>
     </w:p>
     <w:p>
       <w:pPr>
@@ -2630,9 +2449,19 @@
           <w:sz w:val="24"/>
           <w:szCs w:val="24"/>
         </w:rPr>
-        <w:lastRenderedPageBreak/>
+        <w:t>Adam or lbfgs.</w:t>
+      </w:r>
+      <w:r>
+        <w:rPr>
+          <w:rFonts w:ascii="MS Mincho" w:eastAsia="MS Mincho" w:hAnsi="MS Mincho" w:cs="MS Mincho"/>
+          <w:color w:val="000000"/>
+          <w:sz w:val="24"/>
+          <w:szCs w:val="24"/>
+        </w:rPr>
         <w:t>?</w:t>
       </w:r>
+      <w:bookmarkStart w:id="0" w:name="_GoBack"/>
+      <w:bookmarkEnd w:id="0"/>
     </w:p>
     <w:sectPr>
       <w:pgSz w:w="12240" w:h="15840"/>
@@ -3264,6 +3093,7 @@
   <w:style w:type="character" w:default="1" w:styleId="DefaultParagraphFont">
     <w:name w:val="Default Paragraph Font"/>
     <w:uiPriority w:val="1"/>
+    <w:semiHidden/>
     <w:unhideWhenUsed/>
   </w:style>
   <w:style w:type="table" w:default="1" w:styleId="TableNormal">

</xml_diff>

<commit_message>
updated andwer for 1.1d
</commit_message>
<xml_diff>
--- a/assignment2/assignment2.docx
+++ b/assignment2/assignment2.docx
@@ -2449,19 +2449,55 @@
           <w:sz w:val="24"/>
           <w:szCs w:val="24"/>
         </w:rPr>
-        <w:t>Adam or lbfgs.</w:t>
-      </w:r>
-      <w:r>
-        <w:rPr>
-          <w:rFonts w:ascii="MS Mincho" w:eastAsia="MS Mincho" w:hAnsi="MS Mincho" w:cs="MS Mincho"/>
-          <w:color w:val="000000"/>
-          <w:sz w:val="24"/>
-          <w:szCs w:val="24"/>
-        </w:rPr>
-        <w:t>?</w:t>
+        <w:t>“</w:t>
+      </w:r>
+      <w:r>
+        <w:rPr>
+          <w:rFonts w:ascii="MS Mincho" w:eastAsia="MS Mincho" w:hAnsi="MS Mincho" w:cs="MS Mincho"/>
+          <w:color w:val="000000"/>
+          <w:sz w:val="24"/>
+          <w:szCs w:val="24"/>
+        </w:rPr>
+        <w:t>Adam</w:t>
+      </w:r>
+      <w:r>
+        <w:rPr>
+          <w:rFonts w:ascii="MS Mincho" w:eastAsia="MS Mincho" w:hAnsi="MS Mincho" w:cs="MS Mincho"/>
+          <w:color w:val="000000"/>
+          <w:sz w:val="24"/>
+          <w:szCs w:val="24"/>
+        </w:rPr>
+        <w:t>”</w:t>
+      </w:r>
+      <w:r>
+        <w:rPr>
+          <w:rFonts w:ascii="MS Mincho" w:eastAsia="MS Mincho" w:hAnsi="MS Mincho" w:cs="MS Mincho"/>
+          <w:color w:val="000000"/>
+          <w:sz w:val="24"/>
+          <w:szCs w:val="24"/>
+        </w:rPr>
+        <w:t xml:space="preserve"> would be the best choice, because it is a first</w:t>
+      </w:r>
+      <w:r>
+        <w:rPr>
+          <w:rFonts w:ascii="MS Mincho" w:eastAsia="MS Mincho" w:hAnsi="MS Mincho" w:cs="MS Mincho"/>
+          <w:color w:val="000000"/>
+          <w:sz w:val="24"/>
+          <w:szCs w:val="24"/>
+        </w:rPr>
+        <w:t xml:space="preserve"> order method and do not to calculate </w:t>
       </w:r>
       <w:bookmarkStart w:id="0" w:name="_GoBack"/>
       <w:bookmarkEnd w:id="0"/>
+      <w:r>
+        <w:rPr>
+          <w:rFonts w:ascii="MS Mincho" w:eastAsia="MS Mincho" w:hAnsi="MS Mincho" w:cs="MS Mincho"/>
+          <w:color w:val="000000"/>
+          <w:sz w:val="24"/>
+          <w:szCs w:val="24"/>
+        </w:rPr>
+        <w:t xml:space="preserve">the hessian, which lasts very long for big networks. </w:t>
+      </w:r>
     </w:p>
     <w:sectPr>
       <w:pgSz w:w="12240" w:h="15840"/>

</xml_diff>